<commit_message>
Plan van aanpak (de rest afmaken en nakijken, af laten tekenen)
(de rest afmaken en nakijken, af laten tekenen)
</commit_message>
<xml_diff>
--- a/Documentatie/Radius 020 plan van aanpak.docx
+++ b/Documentatie/Radius 020 plan van aanpak.docx
@@ -14,7 +14,7 @@
         <mc:AlternateContent>
           <mc:Choice Requires="wps">
             <w:drawing>
-              <wp:anchor distT="0" distB="0" distL="114300" distR="114300" simplePos="0" relativeHeight="251664384" behindDoc="0" locked="0" layoutInCell="1" allowOverlap="1" wp14:anchorId="125012A4" wp14:editId="24E7E1C4">
+              <wp:anchor distT="0" distB="0" distL="114300" distR="114300" simplePos="0" relativeHeight="251664384" behindDoc="0" locked="0" layoutInCell="1" allowOverlap="1" wp14:anchorId="4A22B161" wp14:editId="2FFBA1FE">
                 <wp:simplePos x="0" y="0"/>
                 <wp:positionH relativeFrom="column">
                   <wp:posOffset>1176655</wp:posOffset>
@@ -75,6 +75,7 @@
                                 </w14:textFill>
                               </w:rPr>
                             </w:pPr>
+                            <w:proofErr w:type="spellStart"/>
                             <w:r>
                               <w:rPr>
                                 <w:b/>
@@ -100,7 +101,91 @@
                                   <w14:noFill/>
                                 </w14:textFill>
                               </w:rPr>
-                              <w:t>Plan van aanpak</w:t>
+                              <w:t>Fifa</w:t>
+                            </w:r>
+                            <w:proofErr w:type="spellEnd"/>
+                            <w:r>
+                              <w:rPr>
+                                <w:b/>
+                                <w:outline/>
+                                <w:color w:val="C0504D" w:themeColor="accent2"/>
+                                <w:sz w:val="96"/>
+                                <w:szCs w:val="72"/>
+                                <w14:shadow w14:blurRad="25501" w14:dist="22999" w14:dir="7020000" w14:sx="100000" w14:sy="100000" w14:kx="0" w14:ky="0" w14:algn="tl">
+                                  <w14:srgbClr w14:val="000000">
+                                    <w14:alpha w14:val="50000"/>
+                                  </w14:srgbClr>
+                                </w14:shadow>
+                                <w14:textOutline w14:w="28575" w14:cap="flat" w14:cmpd="sng" w14:algn="ctr">
+                                  <w14:solidFill>
+                                    <w14:schemeClr w14:val="accent2">
+                                      <w14:satMod w14:val="140000"/>
+                                    </w14:schemeClr>
+                                  </w14:solidFill>
+                                  <w14:prstDash w14:val="solid"/>
+                                  <w14:miter w14:lim="0"/>
+                                </w14:textOutline>
+                                <w14:textFill>
+                                  <w14:noFill/>
+                                </w14:textFill>
+                              </w:rPr>
+                              <w:t xml:space="preserve"> </w:t>
+                            </w:r>
+                            <w:proofErr w:type="spellStart"/>
+                            <w:r>
+                              <w:rPr>
+                                <w:b/>
+                                <w:outline/>
+                                <w:color w:val="C0504D" w:themeColor="accent2"/>
+                                <w:sz w:val="96"/>
+                                <w:szCs w:val="72"/>
+                                <w14:shadow w14:blurRad="25501" w14:dist="22999" w14:dir="7020000" w14:sx="100000" w14:sy="100000" w14:kx="0" w14:ky="0" w14:algn="tl">
+                                  <w14:srgbClr w14:val="000000">
+                                    <w14:alpha w14:val="50000"/>
+                                  </w14:srgbClr>
+                                </w14:shadow>
+                                <w14:textOutline w14:w="28575" w14:cap="flat" w14:cmpd="sng" w14:algn="ctr">
+                                  <w14:solidFill>
+                                    <w14:schemeClr w14:val="accent2">
+                                      <w14:satMod w14:val="140000"/>
+                                    </w14:schemeClr>
+                                  </w14:solidFill>
+                                  <w14:prstDash w14:val="solid"/>
+                                  <w14:miter w14:lim="0"/>
+                                </w14:textOutline>
+                                <w14:textFill>
+                                  <w14:noFill/>
+                                </w14:textFill>
+                              </w:rPr>
+                              <w:t>Dev</w:t>
+                            </w:r>
+                            <w:proofErr w:type="spellEnd"/>
+                            <w:r>
+                              <w:rPr>
+                                <w:b/>
+                                <w:outline/>
+                                <w:color w:val="C0504D" w:themeColor="accent2"/>
+                                <w:sz w:val="96"/>
+                                <w:szCs w:val="72"/>
+                                <w14:shadow w14:blurRad="25501" w14:dist="22999" w14:dir="7020000" w14:sx="100000" w14:sy="100000" w14:kx="0" w14:ky="0" w14:algn="tl">
+                                  <w14:srgbClr w14:val="000000">
+                                    <w14:alpha w14:val="50000"/>
+                                  </w14:srgbClr>
+                                </w14:shadow>
+                                <w14:textOutline w14:w="28575" w14:cap="flat" w14:cmpd="sng" w14:algn="ctr">
+                                  <w14:solidFill>
+                                    <w14:schemeClr w14:val="accent2">
+                                      <w14:satMod w14:val="140000"/>
+                                    </w14:schemeClr>
+                                  </w14:solidFill>
+                                  <w14:prstDash w14:val="solid"/>
+                                  <w14:miter w14:lim="0"/>
+                                </w14:textOutline>
+                                <w14:textFill>
+                                  <w14:noFill/>
+                                </w14:textFill>
+                              </w:rPr>
+                              <w:t xml:space="preserve"> Edition</w:t>
                             </w:r>
                           </w:p>
                         </w:txbxContent>
@@ -174,6 +259,7 @@
                           </w14:textFill>
                         </w:rPr>
                       </w:pPr>
+                      <w:proofErr w:type="spellStart"/>
                       <w:r>
                         <w:rPr>
                           <w:b/>
@@ -199,7 +285,91 @@
                             <w14:noFill/>
                           </w14:textFill>
                         </w:rPr>
-                        <w:t>Plan van aanpak</w:t>
+                        <w:t>Fifa</w:t>
+                      </w:r>
+                      <w:proofErr w:type="spellEnd"/>
+                      <w:r>
+                        <w:rPr>
+                          <w:b/>
+                          <w:outline/>
+                          <w:color w:val="C0504D" w:themeColor="accent2"/>
+                          <w:sz w:val="96"/>
+                          <w:szCs w:val="72"/>
+                          <w14:shadow w14:blurRad="25501" w14:dist="22999" w14:dir="7020000" w14:sx="100000" w14:sy="100000" w14:kx="0" w14:ky="0" w14:algn="tl">
+                            <w14:srgbClr w14:val="000000">
+                              <w14:alpha w14:val="50000"/>
+                            </w14:srgbClr>
+                          </w14:shadow>
+                          <w14:textOutline w14:w="28575" w14:cap="flat" w14:cmpd="sng" w14:algn="ctr">
+                            <w14:solidFill>
+                              <w14:schemeClr w14:val="accent2">
+                                <w14:satMod w14:val="140000"/>
+                              </w14:schemeClr>
+                            </w14:solidFill>
+                            <w14:prstDash w14:val="solid"/>
+                            <w14:miter w14:lim="0"/>
+                          </w14:textOutline>
+                          <w14:textFill>
+                            <w14:noFill/>
+                          </w14:textFill>
+                        </w:rPr>
+                        <w:t xml:space="preserve"> </w:t>
+                      </w:r>
+                      <w:proofErr w:type="spellStart"/>
+                      <w:r>
+                        <w:rPr>
+                          <w:b/>
+                          <w:outline/>
+                          <w:color w:val="C0504D" w:themeColor="accent2"/>
+                          <w:sz w:val="96"/>
+                          <w:szCs w:val="72"/>
+                          <w14:shadow w14:blurRad="25501" w14:dist="22999" w14:dir="7020000" w14:sx="100000" w14:sy="100000" w14:kx="0" w14:ky="0" w14:algn="tl">
+                            <w14:srgbClr w14:val="000000">
+                              <w14:alpha w14:val="50000"/>
+                            </w14:srgbClr>
+                          </w14:shadow>
+                          <w14:textOutline w14:w="28575" w14:cap="flat" w14:cmpd="sng" w14:algn="ctr">
+                            <w14:solidFill>
+                              <w14:schemeClr w14:val="accent2">
+                                <w14:satMod w14:val="140000"/>
+                              </w14:schemeClr>
+                            </w14:solidFill>
+                            <w14:prstDash w14:val="solid"/>
+                            <w14:miter w14:lim="0"/>
+                          </w14:textOutline>
+                          <w14:textFill>
+                            <w14:noFill/>
+                          </w14:textFill>
+                        </w:rPr>
+                        <w:t>Dev</w:t>
+                      </w:r>
+                      <w:proofErr w:type="spellEnd"/>
+                      <w:r>
+                        <w:rPr>
+                          <w:b/>
+                          <w:outline/>
+                          <w:color w:val="C0504D" w:themeColor="accent2"/>
+                          <w:sz w:val="96"/>
+                          <w:szCs w:val="72"/>
+                          <w14:shadow w14:blurRad="25501" w14:dist="22999" w14:dir="7020000" w14:sx="100000" w14:sy="100000" w14:kx="0" w14:ky="0" w14:algn="tl">
+                            <w14:srgbClr w14:val="000000">
+                              <w14:alpha w14:val="50000"/>
+                            </w14:srgbClr>
+                          </w14:shadow>
+                          <w14:textOutline w14:w="28575" w14:cap="flat" w14:cmpd="sng" w14:algn="ctr">
+                            <w14:solidFill>
+                              <w14:schemeClr w14:val="accent2">
+                                <w14:satMod w14:val="140000"/>
+                              </w14:schemeClr>
+                            </w14:solidFill>
+                            <w14:prstDash w14:val="solid"/>
+                            <w14:miter w14:lim="0"/>
+                          </w14:textOutline>
+                          <w14:textFill>
+                            <w14:noFill/>
+                          </w14:textFill>
+                        </w:rPr>
+                        <w:t xml:space="preserve"> Edition</w:t>
                       </w:r>
                     </w:p>
                   </w:txbxContent>
@@ -217,7 +387,7 @@
         <mc:AlternateContent>
           <mc:Choice Requires="wps">
             <w:drawing>
-              <wp:anchor distT="0" distB="0" distL="114300" distR="114300" simplePos="0" relativeHeight="251659264" behindDoc="0" locked="0" layoutInCell="1" allowOverlap="1" wp14:anchorId="0FB97F4C" wp14:editId="5A5536A3">
+              <wp:anchor distT="0" distB="0" distL="114300" distR="114300" simplePos="0" relativeHeight="251659264" behindDoc="0" locked="0" layoutInCell="1" allowOverlap="1" wp14:anchorId="63825940" wp14:editId="1AA6CD23">
                 <wp:simplePos x="0" y="0"/>
                 <wp:positionH relativeFrom="column">
                   <wp:posOffset>-514512</wp:posOffset>
@@ -300,7 +470,7 @@
         <mc:AlternateContent>
           <mc:Choice Requires="wps">
             <w:drawing>
-              <wp:anchor distT="0" distB="0" distL="114300" distR="114300" simplePos="0" relativeHeight="251661312" behindDoc="0" locked="0" layoutInCell="1" allowOverlap="1" wp14:anchorId="121DF59E" wp14:editId="22645F2E">
+              <wp:anchor distT="0" distB="0" distL="114300" distR="114300" simplePos="0" relativeHeight="251661312" behindDoc="0" locked="0" layoutInCell="1" allowOverlap="1" wp14:anchorId="0C1865E0" wp14:editId="1F08F1A8">
                 <wp:simplePos x="0" y="0"/>
                 <wp:positionH relativeFrom="column">
                   <wp:posOffset>-899794</wp:posOffset>
@@ -499,7 +669,7 @@
         <mc:AlternateContent>
           <mc:Choice Requires="wps">
             <w:drawing>
-              <wp:anchor distT="0" distB="0" distL="114300" distR="114300" simplePos="0" relativeHeight="251658239" behindDoc="0" locked="0" layoutInCell="1" allowOverlap="1" wp14:anchorId="7FA424B3" wp14:editId="5720E1AF">
+              <wp:anchor distT="0" distB="0" distL="114300" distR="114300" simplePos="0" relativeHeight="251658239" behindDoc="0" locked="0" layoutInCell="1" allowOverlap="1" wp14:anchorId="352B851C" wp14:editId="619E5D29">
                 <wp:simplePos x="0" y="0"/>
                 <wp:positionH relativeFrom="column">
                   <wp:posOffset>2438717</wp:posOffset>
@@ -587,7 +757,7 @@
         <mc:AlternateContent>
           <mc:Choice Requires="wps">
             <w:drawing>
-              <wp:anchor distT="0" distB="0" distL="114300" distR="114300" simplePos="0" relativeHeight="251662336" behindDoc="0" locked="0" layoutInCell="1" allowOverlap="1" wp14:anchorId="237EDDC1" wp14:editId="550DED29">
+              <wp:anchor distT="0" distB="0" distL="114300" distR="114300" simplePos="0" relativeHeight="251662336" behindDoc="0" locked="0" layoutInCell="1" allowOverlap="1" wp14:anchorId="1368CD82" wp14:editId="36A09F03">
                 <wp:simplePos x="0" y="0"/>
                 <wp:positionH relativeFrom="column">
                   <wp:posOffset>-199552</wp:posOffset>
@@ -727,49 +897,250 @@
       <w:pPr>
         <w:pStyle w:val="Geenafstand"/>
       </w:pPr>
-    </w:p>
-    <w:p>
-      <w:pPr>
-        <w:pStyle w:val="Geenafstand"/>
-      </w:pPr>
-    </w:p>
-    <w:p>
-      <w:pPr>
-        <w:pStyle w:val="Geenafstand"/>
-      </w:pPr>
-    </w:p>
-    <w:p>
-      <w:pPr>
-        <w:pStyle w:val="Geenafstand"/>
-      </w:pPr>
-    </w:p>
-    <w:p>
-      <w:pPr>
-        <w:pStyle w:val="Geenafstand"/>
-      </w:pPr>
-    </w:p>
-    <w:p>
-      <w:pPr>
-        <w:pStyle w:val="Geenafstand"/>
-      </w:pPr>
-    </w:p>
-    <w:p>
-      <w:pPr>
-        <w:pStyle w:val="Geenafstand"/>
-      </w:pPr>
       <w:r>
         <w:rPr>
           <w:noProof/>
           <w:lang w:eastAsia="nl-NL"/>
         </w:rPr>
+        <mc:AlternateContent>
+          <mc:Choice Requires="wps">
+            <w:drawing>
+              <wp:anchor distT="0" distB="0" distL="114300" distR="114300" simplePos="0" relativeHeight="251669504" behindDoc="0" locked="0" layoutInCell="1" allowOverlap="1" wp14:anchorId="7EB5EAAB" wp14:editId="23F89690">
+                <wp:simplePos x="0" y="0"/>
+                <wp:positionH relativeFrom="column">
+                  <wp:posOffset>1405255</wp:posOffset>
+                </wp:positionH>
+                <wp:positionV relativeFrom="paragraph">
+                  <wp:posOffset>28575</wp:posOffset>
+                </wp:positionV>
+                <wp:extent cx="3248025" cy="771525"/>
+                <wp:effectExtent l="0" t="0" r="0" b="9525"/>
+                <wp:wrapNone/>
+                <wp:docPr id="4" name="Tekstvak 4"/>
+                <wp:cNvGraphicFramePr/>
+                <a:graphic xmlns:a="http://schemas.openxmlformats.org/drawingml/2006/main">
+                  <a:graphicData uri="http://schemas.microsoft.com/office/word/2010/wordprocessingShape">
+                    <wps:wsp>
+                      <wps:cNvSpPr txBox="1"/>
+                      <wps:spPr>
+                        <a:xfrm>
+                          <a:off x="0" y="0"/>
+                          <a:ext cx="3248025" cy="771525"/>
+                        </a:xfrm>
+                        <a:prstGeom prst="rect">
+                          <a:avLst/>
+                        </a:prstGeom>
+                        <a:noFill/>
+                        <a:ln>
+                          <a:noFill/>
+                        </a:ln>
+                        <a:effectLst/>
+                      </wps:spPr>
+                      <wps:txbx>
+                        <w:txbxContent>
+                          <w:p>
+                            <w:pPr>
+                              <w:jc w:val="center"/>
+                              <w:rPr>
+                                <w:outline/>
+                                <w:color w:val="C0504D" w:themeColor="accent2"/>
+                                <w:sz w:val="56"/>
+                                <w:szCs w:val="72"/>
+                                <w14:shadow w14:blurRad="25501" w14:dist="22999" w14:dir="7020000" w14:sx="100000" w14:sy="100000" w14:kx="0" w14:ky="0" w14:algn="tl">
+                                  <w14:srgbClr w14:val="000000">
+                                    <w14:alpha w14:val="50000"/>
+                                  </w14:srgbClr>
+                                </w14:shadow>
+                                <w14:textOutline w14:w="28575" w14:cap="flat" w14:cmpd="sng" w14:algn="ctr">
+                                  <w14:solidFill>
+                                    <w14:schemeClr w14:val="accent2">
+                                      <w14:satMod w14:val="140000"/>
+                                    </w14:schemeClr>
+                                  </w14:solidFill>
+                                  <w14:prstDash w14:val="solid"/>
+                                  <w14:miter w14:lim="0"/>
+                                </w14:textOutline>
+                                <w14:textFill>
+                                  <w14:noFill/>
+                                </w14:textFill>
+                              </w:rPr>
+                            </w:pPr>
+                            <w:r>
+                              <w:rPr>
+                                <w:outline/>
+                                <w:color w:val="C0504D" w:themeColor="accent2"/>
+                                <w:sz w:val="56"/>
+                                <w:szCs w:val="72"/>
+                                <w14:shadow w14:blurRad="25501" w14:dist="22999" w14:dir="7020000" w14:sx="100000" w14:sy="100000" w14:kx="0" w14:ky="0" w14:algn="tl">
+                                  <w14:srgbClr w14:val="000000">
+                                    <w14:alpha w14:val="50000"/>
+                                  </w14:srgbClr>
+                                </w14:shadow>
+                                <w14:textOutline w14:w="28575" w14:cap="flat" w14:cmpd="sng" w14:algn="ctr">
+                                  <w14:solidFill>
+                                    <w14:schemeClr w14:val="accent2">
+                                      <w14:satMod w14:val="140000"/>
+                                    </w14:schemeClr>
+                                  </w14:solidFill>
+                                  <w14:prstDash w14:val="solid"/>
+                                  <w14:miter w14:lim="0"/>
+                                </w14:textOutline>
+                                <w14:textFill>
+                                  <w14:noFill/>
+                                </w14:textFill>
+                              </w:rPr>
+                              <w:t>Plan van aanpak</w:t>
+                            </w:r>
+                          </w:p>
+                        </w:txbxContent>
+                      </wps:txbx>
+                      <wps:bodyPr rot="0" spcFirstLastPara="0" vertOverflow="overflow" horzOverflow="overflow" vert="horz" wrap="square" lIns="91440" tIns="45720" rIns="91440" bIns="45720" numCol="1" spcCol="0" rtlCol="0" fromWordArt="0" anchor="t" anchorCtr="0" forceAA="0" compatLnSpc="1">
+                        <a:prstTxWarp prst="textNoShape">
+                          <a:avLst/>
+                        </a:prstTxWarp>
+                        <a:noAutofit/>
+                        <a:scene3d>
+                          <a:camera prst="orthographicFront"/>
+                          <a:lightRig rig="soft" dir="tl">
+                            <a:rot lat="0" lon="0" rev="0"/>
+                          </a:lightRig>
+                        </a:scene3d>
+                        <a:sp3d contourW="25400" prstMaterial="matte">
+                          <a:bevelT w="25400" h="55880" prst="artDeco"/>
+                          <a:contourClr>
+                            <a:schemeClr val="accent2">
+                              <a:tint val="20000"/>
+                            </a:schemeClr>
+                          </a:contourClr>
+                        </a:sp3d>
+                      </wps:bodyPr>
+                    </wps:wsp>
+                  </a:graphicData>
+                </a:graphic>
+                <wp14:sizeRelH relativeFrom="margin">
+                  <wp14:pctWidth>0</wp14:pctWidth>
+                </wp14:sizeRelH>
+                <wp14:sizeRelV relativeFrom="margin">
+                  <wp14:pctHeight>0</wp14:pctHeight>
+                </wp14:sizeRelV>
+              </wp:anchor>
+            </w:drawing>
+          </mc:Choice>
+          <mc:Fallback>
+            <w:pict>
+              <v:shape id="Tekstvak 4" o:spid="_x0000_s1028" type="#_x0000_t202" style="position:absolute;margin-left:110.65pt;margin-top:2.25pt;width:255.75pt;height:60.75pt;z-index:251669504;visibility:visible;mso-wrap-style:square;mso-width-percent:0;mso-height-percent:0;mso-wrap-distance-left:9pt;mso-wrap-distance-top:0;mso-wrap-distance-right:9pt;mso-wrap-distance-bottom:0;mso-position-horizontal:absolute;mso-position-horizontal-relative:text;mso-position-vertical:absolute;mso-position-vertical-relative:text;mso-width-percent:0;mso-height-percent:0;mso-width-relative:margin;mso-height-relative:margin;v-text-anchor:top" o:gfxdata="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" filled="f" stroked="f">
+                <v:textbox>
+                  <w:txbxContent>
+                    <w:p>
+                      <w:pPr>
+                        <w:jc w:val="center"/>
+                        <w:rPr>
+                          <w:outline/>
+                          <w:color w:val="C0504D" w:themeColor="accent2"/>
+                          <w:sz w:val="56"/>
+                          <w:szCs w:val="72"/>
+                          <w14:shadow w14:blurRad="25501" w14:dist="22999" w14:dir="7020000" w14:sx="100000" w14:sy="100000" w14:kx="0" w14:ky="0" w14:algn="tl">
+                            <w14:srgbClr w14:val="000000">
+                              <w14:alpha w14:val="50000"/>
+                            </w14:srgbClr>
+                          </w14:shadow>
+                          <w14:textOutline w14:w="28575" w14:cap="flat" w14:cmpd="sng" w14:algn="ctr">
+                            <w14:solidFill>
+                              <w14:schemeClr w14:val="accent2">
+                                <w14:satMod w14:val="140000"/>
+                              </w14:schemeClr>
+                            </w14:solidFill>
+                            <w14:prstDash w14:val="solid"/>
+                            <w14:miter w14:lim="0"/>
+                          </w14:textOutline>
+                          <w14:textFill>
+                            <w14:noFill/>
+                          </w14:textFill>
+                        </w:rPr>
+                      </w:pPr>
+                      <w:r>
+                        <w:rPr>
+                          <w:outline/>
+                          <w:color w:val="C0504D" w:themeColor="accent2"/>
+                          <w:sz w:val="56"/>
+                          <w:szCs w:val="72"/>
+                          <w14:shadow w14:blurRad="25501" w14:dist="22999" w14:dir="7020000" w14:sx="100000" w14:sy="100000" w14:kx="0" w14:ky="0" w14:algn="tl">
+                            <w14:srgbClr w14:val="000000">
+                              <w14:alpha w14:val="50000"/>
+                            </w14:srgbClr>
+                          </w14:shadow>
+                          <w14:textOutline w14:w="28575" w14:cap="flat" w14:cmpd="sng" w14:algn="ctr">
+                            <w14:solidFill>
+                              <w14:schemeClr w14:val="accent2">
+                                <w14:satMod w14:val="140000"/>
+                              </w14:schemeClr>
+                            </w14:solidFill>
+                            <w14:prstDash w14:val="solid"/>
+                            <w14:miter w14:lim="0"/>
+                          </w14:textOutline>
+                          <w14:textFill>
+                            <w14:noFill/>
+                          </w14:textFill>
+                        </w:rPr>
+                        <w:t>Plan van aanpak</w:t>
+                      </w:r>
+                    </w:p>
+                  </w:txbxContent>
+                </v:textbox>
+              </v:shape>
+            </w:pict>
+          </mc:Fallback>
+        </mc:AlternateContent>
+      </w:r>
+    </w:p>
+    <w:p>
+      <w:pPr>
+        <w:pStyle w:val="Geenafstand"/>
+      </w:pPr>
+    </w:p>
+    <w:p>
+      <w:pPr>
+        <w:pStyle w:val="Geenafstand"/>
+      </w:pPr>
+    </w:p>
+    <w:p>
+      <w:pPr>
+        <w:pStyle w:val="Geenafstand"/>
+      </w:pPr>
+    </w:p>
+    <w:p>
+      <w:pPr>
+        <w:pStyle w:val="Geenafstand"/>
+      </w:pPr>
+    </w:p>
+    <w:p>
+      <w:pPr>
+        <w:pStyle w:val="Geenafstand"/>
+      </w:pPr>
+    </w:p>
+    <w:p>
+      <w:pPr>
+        <w:pStyle w:val="Geenafstand"/>
+      </w:pPr>
+    </w:p>
+    <w:p>
+      <w:pPr>
+        <w:pStyle w:val="Geenafstand"/>
+      </w:pPr>
+      <w:bookmarkStart w:id="0" w:name="_GoBack"/>
+      <w:r>
+        <w:rPr>
+          <w:noProof/>
+          <w:lang w:eastAsia="nl-NL"/>
+        </w:rPr>
         <w:drawing>
-          <wp:anchor distT="0" distB="0" distL="114300" distR="114300" simplePos="0" relativeHeight="251667456" behindDoc="1" locked="0" layoutInCell="1" allowOverlap="1" wp14:anchorId="1FE02904" wp14:editId="759242DC">
+          <wp:anchor distT="0" distB="0" distL="114300" distR="114300" simplePos="0" relativeHeight="251667456" behindDoc="1" locked="0" layoutInCell="1" allowOverlap="1" wp14:anchorId="1334AAF2" wp14:editId="668EB56B">
             <wp:simplePos x="0" y="0"/>
             <wp:positionH relativeFrom="column">
               <wp:posOffset>748665</wp:posOffset>
             </wp:positionH>
             <wp:positionV relativeFrom="paragraph">
-              <wp:posOffset>68580</wp:posOffset>
+              <wp:posOffset>112395</wp:posOffset>
             </wp:positionV>
             <wp:extent cx="4857750" cy="4841240"/>
             <wp:effectExtent l="0" t="0" r="0" b="0"/>
@@ -875,11 +1246,7 @@
           </wp:anchor>
         </w:drawing>
       </w:r>
-    </w:p>
-    <w:p>
-      <w:pPr>
-        <w:pStyle w:val="Geenafstand"/>
-      </w:pPr>
+      <w:bookmarkEnd w:id="0"/>
     </w:p>
     <w:p>
       <w:pPr>
@@ -1033,20 +1400,19 @@
     </w:p>
     <w:sdt>
       <w:sdtPr>
+        <w:rPr>
+          <w:color w:val="FF0000"/>
+          <w:sz w:val="26"/>
+          <w:szCs w:val="26"/>
+          <w:lang w:eastAsia="en-US"/>
+        </w:rPr>
         <w:id w:val="-944608003"/>
         <w:docPartObj>
           <w:docPartGallery w:val="Table of Contents"/>
           <w:docPartUnique/>
         </w:docPartObj>
       </w:sdtPr>
-      <w:sdtEndPr>
-        <w:rPr>
-          <w:color w:val="FF0000"/>
-          <w:sz w:val="26"/>
-          <w:szCs w:val="26"/>
-          <w:lang w:eastAsia="en-US"/>
-        </w:rPr>
-      </w:sdtEndPr>
+      <w:sdtEndPr/>
       <w:sdtContent>
         <w:p>
           <w:pPr>
@@ -1343,7 +1709,7 @@
           <w:szCs w:val="24"/>
         </w:rPr>
       </w:pPr>
-      <w:bookmarkStart w:id="0" w:name="_Toc366228187"/>
+      <w:bookmarkStart w:id="1" w:name="_Toc366228187"/>
       <w:r>
         <w:rPr>
           <w:rFonts w:ascii="Arial" w:hAnsi="Arial" w:cs="Arial"/>
@@ -1352,7 +1718,7 @@
         </w:rPr>
         <w:t>Achtergronden</w:t>
       </w:r>
-      <w:bookmarkEnd w:id="0"/>
+      <w:bookmarkEnd w:id="1"/>
     </w:p>
     <w:p>
       <w:pPr>
@@ -1439,8 +1805,8 @@
           <w:szCs w:val="24"/>
         </w:rPr>
       </w:pPr>
-      <w:bookmarkStart w:id="1" w:name="_Toc347077639"/>
-      <w:bookmarkStart w:id="2" w:name="_Toc366228188"/>
+      <w:bookmarkStart w:id="2" w:name="_Toc347077639"/>
+      <w:bookmarkStart w:id="3" w:name="_Toc366228188"/>
       <w:r>
         <w:rPr>
           <w:rFonts w:ascii="Arial" w:hAnsi="Arial" w:cs="Arial"/>
@@ -1449,8 +1815,8 @@
         </w:rPr>
         <w:t>Doelstelling</w:t>
       </w:r>
-      <w:bookmarkEnd w:id="1"/>
       <w:bookmarkEnd w:id="2"/>
+      <w:bookmarkEnd w:id="3"/>
     </w:p>
     <w:p>
       <w:pPr>
@@ -1493,7 +1859,7 @@
       <w:r>
         <w:t>nze doelstelling is verder dat we niet gaan kopiëren/plakken van internet. En er zelf uitkomen samen.</w:t>
       </w:r>
-      <w:bookmarkStart w:id="3" w:name="_Toc347077640"/>
+      <w:bookmarkStart w:id="4" w:name="_Toc347077640"/>
     </w:p>
     <w:p>
       <w:pPr>
@@ -1504,7 +1870,7 @@
           <w:szCs w:val="24"/>
         </w:rPr>
       </w:pPr>
-      <w:bookmarkStart w:id="4" w:name="_Toc366228189"/>
+      <w:bookmarkStart w:id="5" w:name="_Toc366228189"/>
       <w:r>
         <w:rPr>
           <w:rFonts w:ascii="Arial" w:hAnsi="Arial" w:cs="Arial"/>
@@ -1513,8 +1879,8 @@
         </w:rPr>
         <w:t>De opdracht</w:t>
       </w:r>
-      <w:bookmarkEnd w:id="3"/>
       <w:bookmarkEnd w:id="4"/>
+      <w:bookmarkEnd w:id="5"/>
     </w:p>
     <w:p>
       <w:pPr>
@@ -2257,8 +2623,6 @@
       <w:pPr>
         <w:pStyle w:val="Kop1"/>
       </w:pPr>
-      <w:bookmarkStart w:id="5" w:name="_GoBack"/>
-      <w:bookmarkEnd w:id="5"/>
       <w:r>
         <w:lastRenderedPageBreak/>
         <w:t>Project Grenzen</w:t>
@@ -3241,6 +3605,7 @@
         <w:docPartUnique/>
       </w:docPartObj>
     </w:sdtPr>
+    <w:sdtEndPr/>
     <w:sdtContent>
       <w:p>
         <w:pPr>
@@ -3249,6 +3614,7 @@
         <w:r>
           <w:rPr>
             <w:noProof/>
+            <w:lang w:eastAsia="nl-NL"/>
           </w:rPr>
           <mc:AlternateContent>
             <mc:Choice Requires="wps">
@@ -3330,7 +3696,7 @@
                   <v:stroke joinstyle="miter"/>
                   <v:path gradientshapeok="t" o:connecttype="rect"/>
                 </v:shapetype>
-                <v:shape id="Tekstvak 2" o:spid="_x0000_s1028" type="#_x0000_t202" style="position:absolute;margin-left:68.1pt;margin-top:-42.45pt;width:310.6pt;height:41.3pt;z-index:251661312;visibility:visible;mso-wrap-style:square;mso-width-percent:0;mso-height-percent:0;mso-wrap-distance-left:9pt;mso-wrap-distance-top:0;mso-wrap-distance-right:9pt;mso-wrap-distance-bottom:0;mso-position-horizontal:absolute;mso-position-horizontal-relative:text;mso-position-vertical:absolute;mso-position-vertical-relative:text;mso-width-percent:0;mso-height-percent:0;mso-width-relative:margin;mso-height-relative:margin;v-text-anchor:top" o:gfxdata="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" filled="f" stroked="f" strokeweight="0">
+                <v:shape id="Tekstvak 2" o:spid="_x0000_s1029" type="#_x0000_t202" style="position:absolute;margin-left:68.1pt;margin-top:-42.45pt;width:310.6pt;height:41.3pt;z-index:251661312;visibility:visible;mso-wrap-style:square;mso-width-percent:0;mso-height-percent:0;mso-wrap-distance-left:9pt;mso-wrap-distance-top:0;mso-wrap-distance-right:9pt;mso-wrap-distance-bottom:0;mso-position-horizontal:absolute;mso-position-horizontal-relative:text;mso-position-vertical:absolute;mso-position-vertical-relative:text;mso-width-percent:0;mso-height-percent:0;mso-width-relative:margin;mso-height-relative:margin;v-text-anchor:top" o:gfxdata="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" filled="f" stroked="f" strokeweight="0">
                   <v:textbox>
                     <w:txbxContent>
                       <w:p>
@@ -3358,6 +3724,7 @@
         <w:r>
           <w:rPr>
             <w:noProof/>
+            <w:lang w:eastAsia="nl-NL"/>
           </w:rPr>
           <mc:AlternateContent>
             <mc:Choice Requires="wps">
@@ -3434,7 +3801,7 @@
                                   <w:sz w:val="72"/>
                                   <w:szCs w:val="72"/>
                                 </w:rPr>
-                                <w:t>11</w:t>
+                                <w:t>1</w:t>
                               </w:r>
                               <w:r>
                                 <w:rPr>
@@ -3477,7 +3844,7 @@
                     <v:h position="#0,topLeft" xrange="0,21600"/>
                   </v:handles>
                 </v:shapetype>
-                <v:shape id="AutoVorm 13" o:spid="_x0000_s1029" type="#_x0000_t5" style="position:absolute;margin-left:116.2pt;margin-top:0;width:167.4pt;height:161.8pt;z-index:251659264;visibility:visible;mso-wrap-style:square;mso-width-percent:0;mso-height-percent:0;mso-wrap-distance-left:9pt;mso-wrap-distance-top:0;mso-wrap-distance-right:9pt;mso-wrap-distance-bottom:0;mso-position-horizontal:right;mso-position-horizontal-relative:page;mso-position-vertical:bottom;mso-position-vertical-relative:page;mso-width-percent:0;mso-height-percent:0;mso-width-relative:page;mso-height-relative:page;v-text-anchor:top" o:gfxdata="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" adj="21600" fillcolor="red" stroked="f">
+                <v:shape id="AutoVorm 13" o:spid="_x0000_s1030" type="#_x0000_t5" style="position:absolute;margin-left:116.2pt;margin-top:0;width:167.4pt;height:161.8pt;z-index:251659264;visibility:visible;mso-wrap-style:square;mso-width-percent:0;mso-height-percent:0;mso-wrap-distance-left:9pt;mso-wrap-distance-top:0;mso-wrap-distance-right:9pt;mso-wrap-distance-bottom:0;mso-position-horizontal:right;mso-position-horizontal-relative:page;mso-position-vertical:bottom;mso-position-vertical-relative:page;mso-width-percent:0;mso-height-percent:0;mso-width-relative:page;mso-height-relative:page;v-text-anchor:top" o:gfxdata="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" adj="21600" fillcolor="red" stroked="f">
                   <v:textbox>
                     <w:txbxContent>
                       <w:p>
@@ -3514,7 +3881,7 @@
                             <w:sz w:val="72"/>
                             <w:szCs w:val="72"/>
                           </w:rPr>
-                          <w:t>11</w:t>
+                          <w:t>1</w:t>
                         </w:r>
                         <w:r>
                           <w:rPr>
@@ -3575,6 +3942,8 @@
       <w:rPr>
         <w:rStyle w:val="KoptekstChar"/>
         <w:b/>
+        <w:noProof/>
+        <w:lang w:eastAsia="nl-NL"/>
       </w:rPr>
       <mc:AlternateContent>
         <mc:Choice Requires="wps">
@@ -4345,6 +4714,7 @@
   <w:style w:type="character" w:default="1" w:styleId="Standaardalinea-lettertype">
     <w:name w:val="Default Paragraph Font"/>
     <w:uiPriority w:val="1"/>
+    <w:semiHidden/>
     <w:unhideWhenUsed/>
   </w:style>
   <w:style w:type="table" w:default="1" w:styleId="Standaardtabel">
@@ -4870,6 +5240,7 @@
   <w:style w:type="character" w:default="1" w:styleId="Standaardalinea-lettertype">
     <w:name w:val="Default Paragraph Font"/>
     <w:uiPriority w:val="1"/>
+    <w:semiHidden/>
     <w:unhideWhenUsed/>
   </w:style>
   <w:style w:type="table" w:default="1" w:styleId="Standaardtabel">
@@ -5152,543 +5523,6 @@
     </w:pPr>
   </w:style>
 </w:styles>
-</file>
-
-<file path=word/glossary/document.xml><?xml version="1.0" encoding="utf-8"?>
-<w:glossaryDocument xmlns:wpc="http://schemas.microsoft.com/office/word/2010/wordprocessingCanvas" xmlns:mc="http://schemas.openxmlformats.org/markup-compatibility/2006" xmlns:o="urn:schemas-microsoft-com:office:office" xmlns:r="http://schemas.openxmlformats.org/officeDocument/2006/relationships" xmlns:m="http://schemas.openxmlformats.org/officeDocument/2006/math" xmlns:v="urn:schemas-microsoft-com:vml" xmlns:wp14="http://schemas.microsoft.com/office/word/2010/wordprocessingDrawing" xmlns:wp="http://schemas.openxmlformats.org/drawingml/2006/wordprocessingDrawing" xmlns:w10="urn:schemas-microsoft-com:office:word" xmlns:w="http://schemas.openxmlformats.org/wordprocessingml/2006/main" xmlns:w14="http://schemas.microsoft.com/office/word/2010/wordml" xmlns:wpg="http://schemas.microsoft.com/office/word/2010/wordprocessingGroup" xmlns:wpi="http://schemas.microsoft.com/office/word/2010/wordprocessingInk" xmlns:wne="http://schemas.microsoft.com/office/word/2006/wordml" xmlns:wps="http://schemas.microsoft.com/office/word/2010/wordprocessingShape" mc:Ignorable="w14 wp14"/>
-</file>
-
-<file path=word/glossary/fontTable.xml><?xml version="1.0" encoding="utf-8"?>
-<w:fonts xmlns:mc="http://schemas.openxmlformats.org/markup-compatibility/2006" xmlns:r="http://schemas.openxmlformats.org/officeDocument/2006/relationships" xmlns:w="http://schemas.openxmlformats.org/wordprocessingml/2006/main" xmlns:w14="http://schemas.microsoft.com/office/word/2010/wordml" mc:Ignorable="w14">
-  <w:font w:name="Symbol">
-    <w:panose1 w:val="05050102010706020507"/>
-    <w:charset w:val="02"/>
-    <w:family w:val="roman"/>
-    <w:pitch w:val="variable"/>
-    <w:sig w:usb0="00000000" w:usb1="10000000" w:usb2="00000000" w:usb3="00000000" w:csb0="80000000" w:csb1="00000000"/>
-  </w:font>
-  <w:font w:name="Times New Roman">
-    <w:panose1 w:val="02020603050405020304"/>
-    <w:charset w:val="00"/>
-    <w:family w:val="roman"/>
-    <w:pitch w:val="variable"/>
-    <w:sig w:usb0="E0002AFF" w:usb1="C0007841" w:usb2="00000009" w:usb3="00000000" w:csb0="000001FF" w:csb1="00000000"/>
-  </w:font>
-  <w:font w:name="Courier New">
-    <w:panose1 w:val="02070309020205020404"/>
-    <w:charset w:val="00"/>
-    <w:family w:val="modern"/>
-    <w:pitch w:val="fixed"/>
-    <w:sig w:usb0="E0002AFF" w:usb1="C0007843" w:usb2="00000009" w:usb3="00000000" w:csb0="000001FF" w:csb1="00000000"/>
-  </w:font>
-  <w:font w:name="Wingdings">
-    <w:panose1 w:val="05000000000000000000"/>
-    <w:charset w:val="02"/>
-    <w:family w:val="auto"/>
-    <w:pitch w:val="variable"/>
-    <w:sig w:usb0="00000000" w:usb1="10000000" w:usb2="00000000" w:usb3="00000000" w:csb0="80000000" w:csb1="00000000"/>
-  </w:font>
-  <w:font w:name="Calibri">
-    <w:panose1 w:val="020F0502020204030204"/>
-    <w:charset w:val="00"/>
-    <w:family w:val="swiss"/>
-    <w:pitch w:val="variable"/>
-    <w:sig w:usb0="E00002FF" w:usb1="4000ACFF" w:usb2="00000001" w:usb3="00000000" w:csb0="0000019F" w:csb1="00000000"/>
-  </w:font>
-  <w:font w:name="Arial">
-    <w:panose1 w:val="020B0604020202020204"/>
-    <w:charset w:val="00"/>
-    <w:family w:val="swiss"/>
-    <w:pitch w:val="variable"/>
-    <w:sig w:usb0="E0002AFF" w:usb1="C0007843" w:usb2="00000009" w:usb3="00000000" w:csb0="000001FF" w:csb1="00000000"/>
-  </w:font>
-  <w:font w:name="Cambria">
-    <w:panose1 w:val="02040503050406030204"/>
-    <w:charset w:val="00"/>
-    <w:family w:val="roman"/>
-    <w:pitch w:val="variable"/>
-    <w:sig w:usb0="E00002FF" w:usb1="400004FF" w:usb2="00000000" w:usb3="00000000" w:csb0="0000019F" w:csb1="00000000"/>
-  </w:font>
-  <w:font w:name="Tahoma">
-    <w:panose1 w:val="020B0604030504040204"/>
-    <w:charset w:val="00"/>
-    <w:family w:val="swiss"/>
-    <w:pitch w:val="variable"/>
-    <w:sig w:usb0="E1002EFF" w:usb1="C000605B" w:usb2="00000029" w:usb3="00000000" w:csb0="000101FF" w:csb1="00000000"/>
-  </w:font>
-</w:fonts>
-</file>
-
-<file path=word/glossary/settings.xml><?xml version="1.0" encoding="utf-8"?>
-<w:settings xmlns:mc="http://schemas.openxmlformats.org/markup-compatibility/2006" xmlns:o="urn:schemas-microsoft-com:office:office" xmlns:r="http://schemas.openxmlformats.org/officeDocument/2006/relationships" xmlns:m="http://schemas.openxmlformats.org/officeDocument/2006/math" xmlns:v="urn:schemas-microsoft-com:vml" xmlns:w10="urn:schemas-microsoft-com:office:word" xmlns:w="http://schemas.openxmlformats.org/wordprocessingml/2006/main" xmlns:w14="http://schemas.microsoft.com/office/word/2010/wordml" xmlns:sl="http://schemas.openxmlformats.org/schemaLibrary/2006/main" mc:Ignorable="w14">
-  <w:view w:val="normal"/>
-  <w:defaultTabStop w:val="708"/>
-  <w:hyphenationZone w:val="425"/>
-  <w:characterSpacingControl w:val="doNotCompress"/>
-  <w:compat>
-    <w:useFELayout/>
-    <w:compatSetting w:name="compatibilityMode" w:uri="http://schemas.microsoft.com/office/word" w:val="14"/>
-    <w:compatSetting w:name="overrideTableStyleFontSizeAndJustification" w:uri="http://schemas.microsoft.com/office/word" w:val="1"/>
-    <w:compatSetting w:name="enableOpenTypeFeatures" w:uri="http://schemas.microsoft.com/office/word" w:val="1"/>
-    <w:compatSetting w:name="doNotFlipMirrorIndents" w:uri="http://schemas.microsoft.com/office/word" w:val="1"/>
-  </w:compat>
-  <w:rsids>
-    <w:rsidRoot w:val="003147A2"/>
-    <w:rsid w:val="003147A2"/>
-  </w:rsids>
-  <m:mathPr>
-    <m:mathFont m:val="Cambria Math"/>
-    <m:brkBin m:val="before"/>
-    <m:brkBinSub m:val="--"/>
-    <m:smallFrac m:val="0"/>
-    <m:dispDef/>
-    <m:lMargin m:val="0"/>
-    <m:rMargin m:val="0"/>
-    <m:defJc m:val="centerGroup"/>
-    <m:wrapIndent m:val="1440"/>
-    <m:intLim m:val="subSup"/>
-    <m:naryLim m:val="undOvr"/>
-  </m:mathPr>
-  <w:themeFontLang w:val="nl-NL"/>
-  <w:clrSchemeMapping w:bg1="light1" w:t1="dark1" w:bg2="light2" w:t2="dark2" w:accent1="accent1" w:accent2="accent2" w:accent3="accent3" w:accent4="accent4" w:accent5="accent5" w:accent6="accent6" w:hyperlink="hyperlink" w:followedHyperlink="followedHyperlink"/>
-  <w:decimalSymbol w:val=","/>
-  <w:listSeparator w:val=";"/>
-</w:settings>
-</file>
-
-<file path=word/glossary/styles.xml><?xml version="1.0" encoding="utf-8"?>
-<w:styles xmlns:mc="http://schemas.openxmlformats.org/markup-compatibility/2006" xmlns:r="http://schemas.openxmlformats.org/officeDocument/2006/relationships" xmlns:w="http://schemas.openxmlformats.org/wordprocessingml/2006/main" xmlns:w14="http://schemas.microsoft.com/office/word/2010/wordml" mc:Ignorable="w14">
-  <w:docDefaults>
-    <w:rPrDefault>
-      <w:rPr>
-        <w:rFonts w:asciiTheme="minorHAnsi" w:eastAsiaTheme="minorEastAsia" w:hAnsiTheme="minorHAnsi" w:cstheme="minorBidi"/>
-        <w:sz w:val="22"/>
-        <w:szCs w:val="22"/>
-        <w:lang w:val="nl-NL" w:eastAsia="nl-NL" w:bidi="ar-SA"/>
-      </w:rPr>
-    </w:rPrDefault>
-    <w:pPrDefault>
-      <w:pPr>
-        <w:spacing w:after="200" w:line="276" w:lineRule="auto"/>
-      </w:pPr>
-    </w:pPrDefault>
-  </w:docDefaults>
-  <w:latentStyles w:defLockedState="0" w:defUIPriority="99" w:defSemiHidden="1" w:defUnhideWhenUsed="1" w:defQFormat="0" w:count="267">
-    <w:lsdException w:name="Normal" w:semiHidden="0" w:uiPriority="0" w:unhideWhenUsed="0" w:qFormat="1"/>
-    <w:lsdException w:name="heading 1" w:semiHidden="0" w:uiPriority="9" w:unhideWhenUsed="0" w:qFormat="1"/>
-    <w:lsdException w:name="heading 2" w:uiPriority="9" w:qFormat="1"/>
-    <w:lsdException w:name="heading 3" w:uiPriority="9" w:qFormat="1"/>
-    <w:lsdException w:name="heading 4" w:uiPriority="9" w:qFormat="1"/>
-    <w:lsdException w:name="heading 5" w:uiPriority="9" w:qFormat="1"/>
-    <w:lsdException w:name="heading 6" w:uiPriority="9" w:qFormat="1"/>
-    <w:lsdException w:name="heading 7" w:uiPriority="9" w:qFormat="1"/>
-    <w:lsdException w:name="heading 8" w:uiPriority="9" w:qFormat="1"/>
-    <w:lsdException w:name="heading 9" w:uiPriority="9" w:qFormat="1"/>
-    <w:lsdException w:name="toc 1" w:uiPriority="39"/>
-    <w:lsdException w:name="toc 2" w:uiPriority="39"/>
-    <w:lsdException w:name="toc 3" w:uiPriority="39"/>
-    <w:lsdException w:name="toc 4" w:uiPriority="39"/>
-    <w:lsdException w:name="toc 5" w:uiPriority="39"/>
-    <w:lsdException w:name="toc 6" w:uiPriority="39"/>
-    <w:lsdException w:name="toc 7" w:uiPriority="39"/>
-    <w:lsdException w:name="toc 8" w:uiPriority="39"/>
-    <w:lsdException w:name="toc 9" w:uiPriority="39"/>
-    <w:lsdException w:name="caption" w:uiPriority="35" w:qFormat="1"/>
-    <w:lsdException w:name="Title" w:semiHidden="0" w:uiPriority="10" w:unhideWhenUsed="0" w:qFormat="1"/>
-    <w:lsdException w:name="Default Paragraph Font" w:uiPriority="1"/>
-    <w:lsdException w:name="Subtitle" w:semiHidden="0" w:uiPriority="11" w:unhideWhenUsed="0" w:qFormat="1"/>
-    <w:lsdException w:name="Strong" w:semiHidden="0" w:uiPriority="22" w:unhideWhenUsed="0" w:qFormat="1"/>
-    <w:lsdException w:name="Emphasis" w:semiHidden="0" w:uiPriority="20" w:unhideWhenUsed="0" w:qFormat="1"/>
-    <w:lsdException w:name="Table Grid" w:semiHidden="0" w:uiPriority="59" w:unhideWhenUsed="0"/>
-    <w:lsdException w:name="Placeholder Text" w:unhideWhenUsed="0"/>
-    <w:lsdException w:name="No Spacing" w:semiHidden="0" w:uiPriority="1" w:unhideWhenUsed="0" w:qFormat="1"/>
-    <w:lsdException w:name="Light Shading" w:semiHidden="0" w:uiPriority="60" w:unhideWhenUsed="0"/>
-    <w:lsdException w:name="Light List" w:semiHidden="0" w:uiPriority="61" w:unhideWhenUsed="0"/>
-    <w:lsdException w:name="Light Grid" w:semiHidden="0" w:uiPriority="62" w:unhideWhenUsed="0"/>
-    <w:lsdException w:name="Medium Shading 1" w:semiHidden="0" w:uiPriority="63" w:unhideWhenUsed="0"/>
-    <w:lsdException w:name="Medium Shading 2" w:semiHidden="0" w:uiPriority="64" w:unhideWhenUsed="0"/>
-    <w:lsdException w:name="Medium List 1" w:semiHidden="0" w:uiPriority="65" w:unhideWhenUsed="0"/>
-    <w:lsdException w:name="Medium List 2" w:semiHidden="0" w:uiPriority="66" w:unhideWhenUsed="0"/>
-    <w:lsdException w:name="Medium Grid 1" w:semiHidden="0" w:uiPriority="67" w:unhideWhenUsed="0"/>
-    <w:lsdException w:name="Medium Grid 2" w:semiHidden="0" w:uiPriority="68" w:unhideWhenUsed="0"/>
-    <w:lsdException w:name="Medium Grid 3" w:semiHidden="0" w:uiPriority="69" w:unhideWhenUsed="0"/>
-    <w:lsdException w:name="Dark List" w:semiHidden="0" w:uiPriority="70" w:unhideWhenUsed="0"/>
-    <w:lsdException w:name="Colorful Shading" w:semiHidden="0" w:uiPriority="71" w:unhideWhenUsed="0"/>
-    <w:lsdException w:name="Colorful List" w:semiHidden="0" w:uiPriority="72" w:unhideWhenUsed="0"/>
-    <w:lsdException w:name="Colorful Grid" w:semiHidden="0" w:uiPriority="73" w:unhideWhenUsed="0"/>
-    <w:lsdException w:name="Light Shading Accent 1" w:semiHidden="0" w:uiPriority="60" w:unhideWhenUsed="0"/>
-    <w:lsdException w:name="Light List Accent 1" w:semiHidden="0" w:uiPriority="61" w:unhideWhenUsed="0"/>
-    <w:lsdException w:name="Light Grid Accent 1" w:semiHidden="0" w:uiPriority="62" w:unhideWhenUsed="0"/>
-    <w:lsdException w:name="Medium Shading 1 Accent 1" w:semiHidden="0" w:uiPriority="63" w:unhideWhenUsed="0"/>
-    <w:lsdException w:name="Medium Shading 2 Accent 1" w:semiHidden="0" w:uiPriority="64" w:unhideWhenUsed="0"/>
-    <w:lsdException w:name="Medium List 1 Accent 1" w:semiHidden="0" w:uiPriority="65" w:unhideWhenUsed="0"/>
-    <w:lsdException w:name="Revision" w:unhideWhenUsed="0"/>
-    <w:lsdException w:name="List Paragraph" w:semiHidden="0" w:uiPriority="34" w:unhideWhenUsed="0" w:qFormat="1"/>
-    <w:lsdException w:name="Quote" w:semiHidden="0" w:uiPriority="29" w:unhideWhenUsed="0" w:qFormat="1"/>
-    <w:lsdException w:name="Intense Quote" w:semiHidden="0" w:uiPriority="30" w:unhideWhenUsed="0" w:qFormat="1"/>
-    <w:lsdException w:name="Medium List 2 Accent 1" w:semiHidden="0" w:uiPriority="66" w:unhideWhenUsed="0"/>
-    <w:lsdException w:name="Medium Grid 1 Accent 1" w:semiHidden="0" w:uiPriority="67" w:unhideWhenUsed="0"/>
-    <w:lsdException w:name="Medium Grid 2 Accent 1" w:semiHidden="0" w:uiPriority="68" w:unhideWhenUsed="0"/>
-    <w:lsdException w:name="Medium Grid 3 Accent 1" w:semiHidden="0" w:uiPriority="69" w:unhideWhenUsed="0"/>
-    <w:lsdException w:name="Dark List Accent 1" w:semiHidden="0" w:uiPriority="70" w:unhideWhenUsed="0"/>
-    <w:lsdException w:name="Colorful Shading Accent 1" w:semiHidden="0" w:uiPriority="71" w:unhideWhenUsed="0"/>
-    <w:lsdException w:name="Colorful List Accent 1" w:semiHidden="0" w:uiPriority="72" w:unhideWhenUsed="0"/>
-    <w:lsdException w:name="Colorful Grid Accent 1" w:semiHidden="0" w:uiPriority="73" w:unhideWhenUsed="0"/>
-    <w:lsdException w:name="Light Shading Accent 2" w:semiHidden="0" w:uiPriority="60" w:unhideWhenUsed="0"/>
-    <w:lsdException w:name="Light List Accent 2" w:semiHidden="0" w:uiPriority="61" w:unhideWhenUsed="0"/>
-    <w:lsdException w:name="Light Grid Accent 2" w:semiHidden="0" w:uiPriority="62" w:unhideWhenUsed="0"/>
-    <w:lsdException w:name="Medium Shading 1 Accent 2" w:semiHidden="0" w:uiPriority="63" w:unhideWhenUsed="0"/>
-    <w:lsdException w:name="Medium Shading 2 Accent 2" w:semiHidden="0" w:uiPriority="64" w:unhideWhenUsed="0"/>
-    <w:lsdException w:name="Medium List 1 Accent 2" w:semiHidden="0" w:uiPriority="65" w:unhideWhenUsed="0"/>
-    <w:lsdException w:name="Medium List 2 Accent 2" w:semiHidden="0" w:uiPriority="66" w:unhideWhenUsed="0"/>
-    <w:lsdException w:name="Medium Grid 1 Accent 2" w:semiHidden="0" w:uiPriority="67" w:unhideWhenUsed="0"/>
-    <w:lsdException w:name="Medium Grid 2 Accent 2" w:semiHidden="0" w:uiPriority="68" w:unhideWhenUsed="0"/>
-    <w:lsdException w:name="Medium Grid 3 Accent 2" w:semiHidden="0" w:uiPriority="69" w:unhideWhenUsed="0"/>
-    <w:lsdException w:name="Dark List Accent 2" w:semiHidden="0" w:uiPriority="70" w:unhideWhenUsed="0"/>
-    <w:lsdException w:name="Colorful Shading Accent 2" w:semiHidden="0" w:uiPriority="71" w:unhideWhenUsed="0"/>
-    <w:lsdException w:name="Colorful List Accent 2" w:semiHidden="0" w:uiPriority="72" w:unhideWhenUsed="0"/>
-    <w:lsdException w:name="Colorful Grid Accent 2" w:semiHidden="0" w:uiPriority="73" w:unhideWhenUsed="0"/>
-    <w:lsdException w:name="Light Shading Accent 3" w:semiHidden="0" w:uiPriority="60" w:unhideWhenUsed="0"/>
-    <w:lsdException w:name="Light List Accent 3" w:semiHidden="0" w:uiPriority="61" w:unhideWhenUsed="0"/>
-    <w:lsdException w:name="Light Grid Accent 3" w:semiHidden="0" w:uiPriority="62" w:unhideWhenUsed="0"/>
-    <w:lsdException w:name="Medium Shading 1 Accent 3" w:semiHidden="0" w:uiPriority="63" w:unhideWhenUsed="0"/>
-    <w:lsdException w:name="Medium Shading 2 Accent 3" w:semiHidden="0" w:uiPriority="64" w:unhideWhenUsed="0"/>
-    <w:lsdException w:name="Medium List 1 Accent 3" w:semiHidden="0" w:uiPriority="65" w:unhideWhenUsed="0"/>
-    <w:lsdException w:name="Medium List 2 Accent 3" w:semiHidden="0" w:uiPriority="66" w:unhideWhenUsed="0"/>
-    <w:lsdException w:name="Medium Grid 1 Accent 3" w:semiHidden="0" w:uiPriority="67" w:unhideWhenUsed="0"/>
-    <w:lsdException w:name="Medium Grid 2 Accent 3" w:semiHidden="0" w:uiPriority="68" w:unhideWhenUsed="0"/>
-    <w:lsdException w:name="Medium Grid 3 Accent 3" w:semiHidden="0" w:uiPriority="69" w:unhideWhenUsed="0"/>
-    <w:lsdException w:name="Dark List Accent 3" w:semiHidden="0" w:uiPriority="70" w:unhideWhenUsed="0"/>
-    <w:lsdException w:name="Colorful Shading Accent 3" w:semiHidden="0" w:uiPriority="71" w:unhideWhenUsed="0"/>
-    <w:lsdException w:name="Colorful List Accent 3" w:semiHidden="0" w:uiPriority="72" w:unhideWhenUsed="0"/>
-    <w:lsdException w:name="Colorful Grid Accent 3" w:semiHidden="0" w:uiPriority="73" w:unhideWhenUsed="0"/>
-    <w:lsdException w:name="Light Shading Accent 4" w:semiHidden="0" w:uiPriority="60" w:unhideWhenUsed="0"/>
-    <w:lsdException w:name="Light List Accent 4" w:semiHidden="0" w:uiPriority="61" w:unhideWhenUsed="0"/>
-    <w:lsdException w:name="Light Grid Accent 4" w:semiHidden="0" w:uiPriority="62" w:unhideWhenUsed="0"/>
-    <w:lsdException w:name="Medium Shading 1 Accent 4" w:semiHidden="0" w:uiPriority="63" w:unhideWhenUsed="0"/>
-    <w:lsdException w:name="Medium Shading 2 Accent 4" w:semiHidden="0" w:uiPriority="64" w:unhideWhenUsed="0"/>
-    <w:lsdException w:name="Medium List 1 Accent 4" w:semiHidden="0" w:uiPriority="65" w:unhideWhenUsed="0"/>
-    <w:lsdException w:name="Medium List 2 Accent 4" w:semiHidden="0" w:uiPriority="66" w:unhideWhenUsed="0"/>
-    <w:lsdException w:name="Medium Grid 1 Accent 4" w:semiHidden="0" w:uiPriority="67" w:unhideWhenUsed="0"/>
-    <w:lsdException w:name="Medium Grid 2 Accent 4" w:semiHidden="0" w:uiPriority="68" w:unhideWhenUsed="0"/>
-    <w:lsdException w:name="Medium Grid 3 Accent 4" w:semiHidden="0" w:uiPriority="69" w:unhideWhenUsed="0"/>
-    <w:lsdException w:name="Dark List Accent 4" w:semiHidden="0" w:uiPriority="70" w:unhideWhenUsed="0"/>
-    <w:lsdException w:name="Colorful Shading Accent 4" w:semiHidden="0" w:uiPriority="71" w:unhideWhenUsed="0"/>
-    <w:lsdException w:name="Colorful List Accent 4" w:semiHidden="0" w:uiPriority="72" w:unhideWhenUsed="0"/>
-    <w:lsdException w:name="Colorful Grid Accent 4" w:semiHidden="0" w:uiPriority="73" w:unhideWhenUsed="0"/>
-    <w:lsdException w:name="Light Shading Accent 5" w:semiHidden="0" w:uiPriority="60" w:unhideWhenUsed="0"/>
-    <w:lsdException w:name="Light List Accent 5" w:semiHidden="0" w:uiPriority="61" w:unhideWhenUsed="0"/>
-    <w:lsdException w:name="Light Grid Accent 5" w:semiHidden="0" w:uiPriority="62" w:unhideWhenUsed="0"/>
-    <w:lsdException w:name="Medium Shading 1 Accent 5" w:semiHidden="0" w:uiPriority="63" w:unhideWhenUsed="0"/>
-    <w:lsdException w:name="Medium Shading 2 Accent 5" w:semiHidden="0" w:uiPriority="64" w:unhideWhenUsed="0"/>
-    <w:lsdException w:name="Medium List 1 Accent 5" w:semiHidden="0" w:uiPriority="65" w:unhideWhenUsed="0"/>
-    <w:lsdException w:name="Medium List 2 Accent 5" w:semiHidden="0" w:uiPriority="66" w:unhideWhenUsed="0"/>
-    <w:lsdException w:name="Medium Grid 1 Accent 5" w:semiHidden="0" w:uiPriority="67" w:unhideWhenUsed="0"/>
-    <w:lsdException w:name="Medium Grid 2 Accent 5" w:semiHidden="0" w:uiPriority="68" w:unhideWhenUsed="0"/>
-    <w:lsdException w:name="Medium Grid 3 Accent 5" w:semiHidden="0" w:uiPriority="69" w:unhideWhenUsed="0"/>
-    <w:lsdException w:name="Dark List Accent 5" w:semiHidden="0" w:uiPriority="70" w:unhideWhenUsed="0"/>
-    <w:lsdException w:name="Colorful Shading Accent 5" w:semiHidden="0" w:uiPriority="71" w:unhideWhenUsed="0"/>
-    <w:lsdException w:name="Colorful List Accent 5" w:semiHidden="0" w:uiPriority="72" w:unhideWhenUsed="0"/>
-    <w:lsdException w:name="Colorful Grid Accent 5" w:semiHidden="0" w:uiPriority="73" w:unhideWhenUsed="0"/>
-    <w:lsdException w:name="Light Shading Accent 6" w:semiHidden="0" w:uiPriority="60" w:unhideWhenUsed="0"/>
-    <w:lsdException w:name="Light List Accent 6" w:semiHidden="0" w:uiPriority="61" w:unhideWhenUsed="0"/>
-    <w:lsdException w:name="Light Grid Accent 6" w:semiHidden="0" w:uiPriority="62" w:unhideWhenUsed="0"/>
-    <w:lsdException w:name="Medium Shading 1 Accent 6" w:semiHidden="0" w:uiPriority="63" w:unhideWhenUsed="0"/>
-    <w:lsdException w:name="Medium Shading 2 Accent 6" w:semiHidden="0" w:uiPriority="64" w:unhideWhenUsed="0"/>
-    <w:lsdException w:name="Medium List 1 Accent 6" w:semiHidden="0" w:uiPriority="65" w:unhideWhenUsed="0"/>
-    <w:lsdException w:name="Medium List 2 Accent 6" w:semiHidden="0" w:uiPriority="66" w:unhideWhenUsed="0"/>
-    <w:lsdException w:name="Medium Grid 1 Accent 6" w:semiHidden="0" w:uiPriority="67" w:unhideWhenUsed="0"/>
-    <w:lsdException w:name="Medium Grid 2 Accent 6" w:semiHidden="0" w:uiPriority="68" w:unhideWhenUsed="0"/>
-    <w:lsdException w:name="Medium Grid 3 Accent 6" w:semiHidden="0" w:uiPriority="69" w:unhideWhenUsed="0"/>
-    <w:lsdException w:name="Dark List Accent 6" w:semiHidden="0" w:uiPriority="70" w:unhideWhenUsed="0"/>
-    <w:lsdException w:name="Colorful Shading Accent 6" w:semiHidden="0" w:uiPriority="71" w:unhideWhenUsed="0"/>
-    <w:lsdException w:name="Colorful List Accent 6" w:semiHidden="0" w:uiPriority="72" w:unhideWhenUsed="0"/>
-    <w:lsdException w:name="Colorful Grid Accent 6" w:semiHidden="0" w:uiPriority="73" w:unhideWhenUsed="0"/>
-    <w:lsdException w:name="Subtle Emphasis" w:semiHidden="0" w:uiPriority="19" w:unhideWhenUsed="0" w:qFormat="1"/>
-    <w:lsdException w:name="Intense Emphasis" w:semiHidden="0" w:uiPriority="21" w:unhideWhenUsed="0" w:qFormat="1"/>
-    <w:lsdException w:name="Subtle Reference" w:semiHidden="0" w:uiPriority="31" w:unhideWhenUsed="0" w:qFormat="1"/>
-    <w:lsdException w:name="Intense Reference" w:semiHidden="0" w:uiPriority="32" w:unhideWhenUsed="0" w:qFormat="1"/>
-    <w:lsdException w:name="Book Title" w:semiHidden="0" w:uiPriority="33" w:unhideWhenUsed="0" w:qFormat="1"/>
-    <w:lsdException w:name="Bibliography" w:uiPriority="37"/>
-    <w:lsdException w:name="TOC Heading" w:uiPriority="39" w:qFormat="1"/>
-  </w:latentStyles>
-  <w:style w:type="paragraph" w:default="1" w:styleId="Standaard">
-    <w:name w:val="Normal"/>
-    <w:qFormat/>
-  </w:style>
-  <w:style w:type="character" w:default="1" w:styleId="Standaardalinea-lettertype">
-    <w:name w:val="Default Paragraph Font"/>
-    <w:uiPriority w:val="1"/>
-    <w:semiHidden/>
-    <w:unhideWhenUsed/>
-  </w:style>
-  <w:style w:type="table" w:default="1" w:styleId="Standaardtabel">
-    <w:name w:val="Normal Table"/>
-    <w:uiPriority w:val="99"/>
-    <w:semiHidden/>
-    <w:unhideWhenUsed/>
-    <w:tblPr>
-      <w:tblInd w:w="0" w:type="dxa"/>
-      <w:tblCellMar>
-        <w:top w:w="0" w:type="dxa"/>
-        <w:left w:w="108" w:type="dxa"/>
-        <w:bottom w:w="0" w:type="dxa"/>
-        <w:right w:w="108" w:type="dxa"/>
-      </w:tblCellMar>
-    </w:tblPr>
-  </w:style>
-  <w:style w:type="numbering" w:default="1" w:styleId="Geenlijst">
-    <w:name w:val="No List"/>
-    <w:uiPriority w:val="99"/>
-    <w:semiHidden/>
-    <w:unhideWhenUsed/>
-  </w:style>
-  <w:style w:type="paragraph" w:customStyle="1" w:styleId="EE3526D226A349DC90FB94ACCF6A8E78">
-    <w:name w:val="EE3526D226A349DC90FB94ACCF6A8E78"/>
-    <w:rsid w:val="003147A2"/>
-  </w:style>
-  <w:style w:type="paragraph" w:customStyle="1" w:styleId="B24309DBD57B4835BBBADC8E56A8551F">
-    <w:name w:val="B24309DBD57B4835BBBADC8E56A8551F"/>
-    <w:rsid w:val="003147A2"/>
-  </w:style>
-  <w:style w:type="paragraph" w:customStyle="1" w:styleId="3B635FA1DFC844888525EE600413A6D8">
-    <w:name w:val="3B635FA1DFC844888525EE600413A6D8"/>
-    <w:rsid w:val="003147A2"/>
-  </w:style>
-  <w:style w:type="paragraph" w:customStyle="1" w:styleId="E62E468428F74B3F8D0434291B9AF987">
-    <w:name w:val="E62E468428F74B3F8D0434291B9AF987"/>
-    <w:rsid w:val="003147A2"/>
-  </w:style>
-  <w:style w:type="paragraph" w:customStyle="1" w:styleId="66C9749656594F058C376D290CABA0E2">
-    <w:name w:val="66C9749656594F058C376D290CABA0E2"/>
-    <w:rsid w:val="003147A2"/>
-  </w:style>
-  <w:style w:type="paragraph" w:customStyle="1" w:styleId="A631F537D72E41688C9A892977AA281C">
-    <w:name w:val="A631F537D72E41688C9A892977AA281C"/>
-    <w:rsid w:val="003147A2"/>
-  </w:style>
-</w:styles>
-</file>
-
-<file path=word/glossary/stylesWithEffects.xml><?xml version="1.0" encoding="utf-8"?>
-<w:styles xmlns:wpc="http://schemas.microsoft.com/office/word/2010/wordprocessingCanvas" xmlns:mc="http://schemas.openxmlformats.org/markup-compatibility/2006" xmlns:o="urn:schemas-microsoft-com:office:office" xmlns:r="http://schemas.openxmlformats.org/officeDocument/2006/relationships" xmlns:m="http://schemas.openxmlformats.org/officeDocument/2006/math" xmlns:v="urn:schemas-microsoft-com:vml" xmlns:wp14="http://schemas.microsoft.com/office/word/2010/wordprocessingDrawing" xmlns:wp="http://schemas.openxmlformats.org/drawingml/2006/wordprocessingDrawing" xmlns:w10="urn:schemas-microsoft-com:office:word" xmlns:w="http://schemas.openxmlformats.org/wordprocessingml/2006/main" xmlns:w14="http://schemas.microsoft.com/office/word/2010/wordml" xmlns:wpg="http://schemas.microsoft.com/office/word/2010/wordprocessingGroup" xmlns:wpi="http://schemas.microsoft.com/office/word/2010/wordprocessingInk" xmlns:wne="http://schemas.microsoft.com/office/word/2006/wordml" xmlns:wps="http://schemas.microsoft.com/office/word/2010/wordprocessingShape" mc:Ignorable="w14 wp14">
-  <w:docDefaults>
-    <w:rPrDefault>
-      <w:rPr>
-        <w:rFonts w:asciiTheme="minorHAnsi" w:eastAsiaTheme="minorEastAsia" w:hAnsiTheme="minorHAnsi" w:cstheme="minorBidi"/>
-        <w:sz w:val="22"/>
-        <w:szCs w:val="22"/>
-        <w:lang w:val="nl-NL" w:eastAsia="nl-NL" w:bidi="ar-SA"/>
-      </w:rPr>
-    </w:rPrDefault>
-    <w:pPrDefault>
-      <w:pPr>
-        <w:spacing w:after="200" w:line="276" w:lineRule="auto"/>
-      </w:pPr>
-    </w:pPrDefault>
-  </w:docDefaults>
-  <w:latentStyles w:defLockedState="0" w:defUIPriority="99" w:defSemiHidden="1" w:defUnhideWhenUsed="1" w:defQFormat="0" w:count="267">
-    <w:lsdException w:name="Normal" w:semiHidden="0" w:uiPriority="0" w:unhideWhenUsed="0" w:qFormat="1"/>
-    <w:lsdException w:name="heading 1" w:semiHidden="0" w:uiPriority="9" w:unhideWhenUsed="0" w:qFormat="1"/>
-    <w:lsdException w:name="heading 2" w:uiPriority="9" w:qFormat="1"/>
-    <w:lsdException w:name="heading 3" w:uiPriority="9" w:qFormat="1"/>
-    <w:lsdException w:name="heading 4" w:uiPriority="9" w:qFormat="1"/>
-    <w:lsdException w:name="heading 5" w:uiPriority="9" w:qFormat="1"/>
-    <w:lsdException w:name="heading 6" w:uiPriority="9" w:qFormat="1"/>
-    <w:lsdException w:name="heading 7" w:uiPriority="9" w:qFormat="1"/>
-    <w:lsdException w:name="heading 8" w:uiPriority="9" w:qFormat="1"/>
-    <w:lsdException w:name="heading 9" w:uiPriority="9" w:qFormat="1"/>
-    <w:lsdException w:name="toc 1" w:uiPriority="39"/>
-    <w:lsdException w:name="toc 2" w:uiPriority="39"/>
-    <w:lsdException w:name="toc 3" w:uiPriority="39"/>
-    <w:lsdException w:name="toc 4" w:uiPriority="39"/>
-    <w:lsdException w:name="toc 5" w:uiPriority="39"/>
-    <w:lsdException w:name="toc 6" w:uiPriority="39"/>
-    <w:lsdException w:name="toc 7" w:uiPriority="39"/>
-    <w:lsdException w:name="toc 8" w:uiPriority="39"/>
-    <w:lsdException w:name="toc 9" w:uiPriority="39"/>
-    <w:lsdException w:name="caption" w:uiPriority="35" w:qFormat="1"/>
-    <w:lsdException w:name="Title" w:semiHidden="0" w:uiPriority="10" w:unhideWhenUsed="0" w:qFormat="1"/>
-    <w:lsdException w:name="Default Paragraph Font" w:uiPriority="1"/>
-    <w:lsdException w:name="Subtitle" w:semiHidden="0" w:uiPriority="11" w:unhideWhenUsed="0" w:qFormat="1"/>
-    <w:lsdException w:name="Strong" w:semiHidden="0" w:uiPriority="22" w:unhideWhenUsed="0" w:qFormat="1"/>
-    <w:lsdException w:name="Emphasis" w:semiHidden="0" w:uiPriority="20" w:unhideWhenUsed="0" w:qFormat="1"/>
-    <w:lsdException w:name="Table Grid" w:semiHidden="0" w:uiPriority="59" w:unhideWhenUsed="0"/>
-    <w:lsdException w:name="Placeholder Text" w:unhideWhenUsed="0"/>
-    <w:lsdException w:name="No Spacing" w:semiHidden="0" w:uiPriority="1" w:unhideWhenUsed="0" w:qFormat="1"/>
-    <w:lsdException w:name="Light Shading" w:semiHidden="0" w:uiPriority="60" w:unhideWhenUsed="0"/>
-    <w:lsdException w:name="Light List" w:semiHidden="0" w:uiPriority="61" w:unhideWhenUsed="0"/>
-    <w:lsdException w:name="Light Grid" w:semiHidden="0" w:uiPriority="62" w:unhideWhenUsed="0"/>
-    <w:lsdException w:name="Medium Shading 1" w:semiHidden="0" w:uiPriority="63" w:unhideWhenUsed="0"/>
-    <w:lsdException w:name="Medium Shading 2" w:semiHidden="0" w:uiPriority="64" w:unhideWhenUsed="0"/>
-    <w:lsdException w:name="Medium List 1" w:semiHidden="0" w:uiPriority="65" w:unhideWhenUsed="0"/>
-    <w:lsdException w:name="Medium List 2" w:semiHidden="0" w:uiPriority="66" w:unhideWhenUsed="0"/>
-    <w:lsdException w:name="Medium Grid 1" w:semiHidden="0" w:uiPriority="67" w:unhideWhenUsed="0"/>
-    <w:lsdException w:name="Medium Grid 2" w:semiHidden="0" w:uiPriority="68" w:unhideWhenUsed="0"/>
-    <w:lsdException w:name="Medium Grid 3" w:semiHidden="0" w:uiPriority="69" w:unhideWhenUsed="0"/>
-    <w:lsdException w:name="Dark List" w:semiHidden="0" w:uiPriority="70" w:unhideWhenUsed="0"/>
-    <w:lsdException w:name="Colorful Shading" w:semiHidden="0" w:uiPriority="71" w:unhideWhenUsed="0"/>
-    <w:lsdException w:name="Colorful List" w:semiHidden="0" w:uiPriority="72" w:unhideWhenUsed="0"/>
-    <w:lsdException w:name="Colorful Grid" w:semiHidden="0" w:uiPriority="73" w:unhideWhenUsed="0"/>
-    <w:lsdException w:name="Light Shading Accent 1" w:semiHidden="0" w:uiPriority="60" w:unhideWhenUsed="0"/>
-    <w:lsdException w:name="Light List Accent 1" w:semiHidden="0" w:uiPriority="61" w:unhideWhenUsed="0"/>
-    <w:lsdException w:name="Light Grid Accent 1" w:semiHidden="0" w:uiPriority="62" w:unhideWhenUsed="0"/>
-    <w:lsdException w:name="Medium Shading 1 Accent 1" w:semiHidden="0" w:uiPriority="63" w:unhideWhenUsed="0"/>
-    <w:lsdException w:name="Medium Shading 2 Accent 1" w:semiHidden="0" w:uiPriority="64" w:unhideWhenUsed="0"/>
-    <w:lsdException w:name="Medium List 1 Accent 1" w:semiHidden="0" w:uiPriority="65" w:unhideWhenUsed="0"/>
-    <w:lsdException w:name="Revision" w:unhideWhenUsed="0"/>
-    <w:lsdException w:name="List Paragraph" w:semiHidden="0" w:uiPriority="34" w:unhideWhenUsed="0" w:qFormat="1"/>
-    <w:lsdException w:name="Quote" w:semiHidden="0" w:uiPriority="29" w:unhideWhenUsed="0" w:qFormat="1"/>
-    <w:lsdException w:name="Intense Quote" w:semiHidden="0" w:uiPriority="30" w:unhideWhenUsed="0" w:qFormat="1"/>
-    <w:lsdException w:name="Medium List 2 Accent 1" w:semiHidden="0" w:uiPriority="66" w:unhideWhenUsed="0"/>
-    <w:lsdException w:name="Medium Grid 1 Accent 1" w:semiHidden="0" w:uiPriority="67" w:unhideWhenUsed="0"/>
-    <w:lsdException w:name="Medium Grid 2 Accent 1" w:semiHidden="0" w:uiPriority="68" w:unhideWhenUsed="0"/>
-    <w:lsdException w:name="Medium Grid 3 Accent 1" w:semiHidden="0" w:uiPriority="69" w:unhideWhenUsed="0"/>
-    <w:lsdException w:name="Dark List Accent 1" w:semiHidden="0" w:uiPriority="70" w:unhideWhenUsed="0"/>
-    <w:lsdException w:name="Colorful Shading Accent 1" w:semiHidden="0" w:uiPriority="71" w:unhideWhenUsed="0"/>
-    <w:lsdException w:name="Colorful List Accent 1" w:semiHidden="0" w:uiPriority="72" w:unhideWhenUsed="0"/>
-    <w:lsdException w:name="Colorful Grid Accent 1" w:semiHidden="0" w:uiPriority="73" w:unhideWhenUsed="0"/>
-    <w:lsdException w:name="Light Shading Accent 2" w:semiHidden="0" w:uiPriority="60" w:unhideWhenUsed="0"/>
-    <w:lsdException w:name="Light List Accent 2" w:semiHidden="0" w:uiPriority="61" w:unhideWhenUsed="0"/>
-    <w:lsdException w:name="Light Grid Accent 2" w:semiHidden="0" w:uiPriority="62" w:unhideWhenUsed="0"/>
-    <w:lsdException w:name="Medium Shading 1 Accent 2" w:semiHidden="0" w:uiPriority="63" w:unhideWhenUsed="0"/>
-    <w:lsdException w:name="Medium Shading 2 Accent 2" w:semiHidden="0" w:uiPriority="64" w:unhideWhenUsed="0"/>
-    <w:lsdException w:name="Medium List 1 Accent 2" w:semiHidden="0" w:uiPriority="65" w:unhideWhenUsed="0"/>
-    <w:lsdException w:name="Medium List 2 Accent 2" w:semiHidden="0" w:uiPriority="66" w:unhideWhenUsed="0"/>
-    <w:lsdException w:name="Medium Grid 1 Accent 2" w:semiHidden="0" w:uiPriority="67" w:unhideWhenUsed="0"/>
-    <w:lsdException w:name="Medium Grid 2 Accent 2" w:semiHidden="0" w:uiPriority="68" w:unhideWhenUsed="0"/>
-    <w:lsdException w:name="Medium Grid 3 Accent 2" w:semiHidden="0" w:uiPriority="69" w:unhideWhenUsed="0"/>
-    <w:lsdException w:name="Dark List Accent 2" w:semiHidden="0" w:uiPriority="70" w:unhideWhenUsed="0"/>
-    <w:lsdException w:name="Colorful Shading Accent 2" w:semiHidden="0" w:uiPriority="71" w:unhideWhenUsed="0"/>
-    <w:lsdException w:name="Colorful List Accent 2" w:semiHidden="0" w:uiPriority="72" w:unhideWhenUsed="0"/>
-    <w:lsdException w:name="Colorful Grid Accent 2" w:semiHidden="0" w:uiPriority="73" w:unhideWhenUsed="0"/>
-    <w:lsdException w:name="Light Shading Accent 3" w:semiHidden="0" w:uiPriority="60" w:unhideWhenUsed="0"/>
-    <w:lsdException w:name="Light List Accent 3" w:semiHidden="0" w:uiPriority="61" w:unhideWhenUsed="0"/>
-    <w:lsdException w:name="Light Grid Accent 3" w:semiHidden="0" w:uiPriority="62" w:unhideWhenUsed="0"/>
-    <w:lsdException w:name="Medium Shading 1 Accent 3" w:semiHidden="0" w:uiPriority="63" w:unhideWhenUsed="0"/>
-    <w:lsdException w:name="Medium Shading 2 Accent 3" w:semiHidden="0" w:uiPriority="64" w:unhideWhenUsed="0"/>
-    <w:lsdException w:name="Medium List 1 Accent 3" w:semiHidden="0" w:uiPriority="65" w:unhideWhenUsed="0"/>
-    <w:lsdException w:name="Medium List 2 Accent 3" w:semiHidden="0" w:uiPriority="66" w:unhideWhenUsed="0"/>
-    <w:lsdException w:name="Medium Grid 1 Accent 3" w:semiHidden="0" w:uiPriority="67" w:unhideWhenUsed="0"/>
-    <w:lsdException w:name="Medium Grid 2 Accent 3" w:semiHidden="0" w:uiPriority="68" w:unhideWhenUsed="0"/>
-    <w:lsdException w:name="Medium Grid 3 Accent 3" w:semiHidden="0" w:uiPriority="69" w:unhideWhenUsed="0"/>
-    <w:lsdException w:name="Dark List Accent 3" w:semiHidden="0" w:uiPriority="70" w:unhideWhenUsed="0"/>
-    <w:lsdException w:name="Colorful Shading Accent 3" w:semiHidden="0" w:uiPriority="71" w:unhideWhenUsed="0"/>
-    <w:lsdException w:name="Colorful List Accent 3" w:semiHidden="0" w:uiPriority="72" w:unhideWhenUsed="0"/>
-    <w:lsdException w:name="Colorful Grid Accent 3" w:semiHidden="0" w:uiPriority="73" w:unhideWhenUsed="0"/>
-    <w:lsdException w:name="Light Shading Accent 4" w:semiHidden="0" w:uiPriority="60" w:unhideWhenUsed="0"/>
-    <w:lsdException w:name="Light List Accent 4" w:semiHidden="0" w:uiPriority="61" w:unhideWhenUsed="0"/>
-    <w:lsdException w:name="Light Grid Accent 4" w:semiHidden="0" w:uiPriority="62" w:unhideWhenUsed="0"/>
-    <w:lsdException w:name="Medium Shading 1 Accent 4" w:semiHidden="0" w:uiPriority="63" w:unhideWhenUsed="0"/>
-    <w:lsdException w:name="Medium Shading 2 Accent 4" w:semiHidden="0" w:uiPriority="64" w:unhideWhenUsed="0"/>
-    <w:lsdException w:name="Medium List 1 Accent 4" w:semiHidden="0" w:uiPriority="65" w:unhideWhenUsed="0"/>
-    <w:lsdException w:name="Medium List 2 Accent 4" w:semiHidden="0" w:uiPriority="66" w:unhideWhenUsed="0"/>
-    <w:lsdException w:name="Medium Grid 1 Accent 4" w:semiHidden="0" w:uiPriority="67" w:unhideWhenUsed="0"/>
-    <w:lsdException w:name="Medium Grid 2 Accent 4" w:semiHidden="0" w:uiPriority="68" w:unhideWhenUsed="0"/>
-    <w:lsdException w:name="Medium Grid 3 Accent 4" w:semiHidden="0" w:uiPriority="69" w:unhideWhenUsed="0"/>
-    <w:lsdException w:name="Dark List Accent 4" w:semiHidden="0" w:uiPriority="70" w:unhideWhenUsed="0"/>
-    <w:lsdException w:name="Colorful Shading Accent 4" w:semiHidden="0" w:uiPriority="71" w:unhideWhenUsed="0"/>
-    <w:lsdException w:name="Colorful List Accent 4" w:semiHidden="0" w:uiPriority="72" w:unhideWhenUsed="0"/>
-    <w:lsdException w:name="Colorful Grid Accent 4" w:semiHidden="0" w:uiPriority="73" w:unhideWhenUsed="0"/>
-    <w:lsdException w:name="Light Shading Accent 5" w:semiHidden="0" w:uiPriority="60" w:unhideWhenUsed="0"/>
-    <w:lsdException w:name="Light List Accent 5" w:semiHidden="0" w:uiPriority="61" w:unhideWhenUsed="0"/>
-    <w:lsdException w:name="Light Grid Accent 5" w:semiHidden="0" w:uiPriority="62" w:unhideWhenUsed="0"/>
-    <w:lsdException w:name="Medium Shading 1 Accent 5" w:semiHidden="0" w:uiPriority="63" w:unhideWhenUsed="0"/>
-    <w:lsdException w:name="Medium Shading 2 Accent 5" w:semiHidden="0" w:uiPriority="64" w:unhideWhenUsed="0"/>
-    <w:lsdException w:name="Medium List 1 Accent 5" w:semiHidden="0" w:uiPriority="65" w:unhideWhenUsed="0"/>
-    <w:lsdException w:name="Medium List 2 Accent 5" w:semiHidden="0" w:uiPriority="66" w:unhideWhenUsed="0"/>
-    <w:lsdException w:name="Medium Grid 1 Accent 5" w:semiHidden="0" w:uiPriority="67" w:unhideWhenUsed="0"/>
-    <w:lsdException w:name="Medium Grid 2 Accent 5" w:semiHidden="0" w:uiPriority="68" w:unhideWhenUsed="0"/>
-    <w:lsdException w:name="Medium Grid 3 Accent 5" w:semiHidden="0" w:uiPriority="69" w:unhideWhenUsed="0"/>
-    <w:lsdException w:name="Dark List Accent 5" w:semiHidden="0" w:uiPriority="70" w:unhideWhenUsed="0"/>
-    <w:lsdException w:name="Colorful Shading Accent 5" w:semiHidden="0" w:uiPriority="71" w:unhideWhenUsed="0"/>
-    <w:lsdException w:name="Colorful List Accent 5" w:semiHidden="0" w:uiPriority="72" w:unhideWhenUsed="0"/>
-    <w:lsdException w:name="Colorful Grid Accent 5" w:semiHidden="0" w:uiPriority="73" w:unhideWhenUsed="0"/>
-    <w:lsdException w:name="Light Shading Accent 6" w:semiHidden="0" w:uiPriority="60" w:unhideWhenUsed="0"/>
-    <w:lsdException w:name="Light List Accent 6" w:semiHidden="0" w:uiPriority="61" w:unhideWhenUsed="0"/>
-    <w:lsdException w:name="Light Grid Accent 6" w:semiHidden="0" w:uiPriority="62" w:unhideWhenUsed="0"/>
-    <w:lsdException w:name="Medium Shading 1 Accent 6" w:semiHidden="0" w:uiPriority="63" w:unhideWhenUsed="0"/>
-    <w:lsdException w:name="Medium Shading 2 Accent 6" w:semiHidden="0" w:uiPriority="64" w:unhideWhenUsed="0"/>
-    <w:lsdException w:name="Medium List 1 Accent 6" w:semiHidden="0" w:uiPriority="65" w:unhideWhenUsed="0"/>
-    <w:lsdException w:name="Medium List 2 Accent 6" w:semiHidden="0" w:uiPriority="66" w:unhideWhenUsed="0"/>
-    <w:lsdException w:name="Medium Grid 1 Accent 6" w:semiHidden="0" w:uiPriority="67" w:unhideWhenUsed="0"/>
-    <w:lsdException w:name="Medium Grid 2 Accent 6" w:semiHidden="0" w:uiPriority="68" w:unhideWhenUsed="0"/>
-    <w:lsdException w:name="Medium Grid 3 Accent 6" w:semiHidden="0" w:uiPriority="69" w:unhideWhenUsed="0"/>
-    <w:lsdException w:name="Dark List Accent 6" w:semiHidden="0" w:uiPriority="70" w:unhideWhenUsed="0"/>
-    <w:lsdException w:name="Colorful Shading Accent 6" w:semiHidden="0" w:uiPriority="71" w:unhideWhenUsed="0"/>
-    <w:lsdException w:name="Colorful List Accent 6" w:semiHidden="0" w:uiPriority="72" w:unhideWhenUsed="0"/>
-    <w:lsdException w:name="Colorful Grid Accent 6" w:semiHidden="0" w:uiPriority="73" w:unhideWhenUsed="0"/>
-    <w:lsdException w:name="Subtle Emphasis" w:semiHidden="0" w:uiPriority="19" w:unhideWhenUsed="0" w:qFormat="1"/>
-    <w:lsdException w:name="Intense Emphasis" w:semiHidden="0" w:uiPriority="21" w:unhideWhenUsed="0" w:qFormat="1"/>
-    <w:lsdException w:name="Subtle Reference" w:semiHidden="0" w:uiPriority="31" w:unhideWhenUsed="0" w:qFormat="1"/>
-    <w:lsdException w:name="Intense Reference" w:semiHidden="0" w:uiPriority="32" w:unhideWhenUsed="0" w:qFormat="1"/>
-    <w:lsdException w:name="Book Title" w:semiHidden="0" w:uiPriority="33" w:unhideWhenUsed="0" w:qFormat="1"/>
-    <w:lsdException w:name="Bibliography" w:uiPriority="37"/>
-    <w:lsdException w:name="TOC Heading" w:uiPriority="39" w:qFormat="1"/>
-  </w:latentStyles>
-  <w:style w:type="paragraph" w:default="1" w:styleId="Standaard">
-    <w:name w:val="Normal"/>
-    <w:qFormat/>
-  </w:style>
-  <w:style w:type="character" w:default="1" w:styleId="Standaardalinea-lettertype">
-    <w:name w:val="Default Paragraph Font"/>
-    <w:uiPriority w:val="1"/>
-    <w:semiHidden/>
-    <w:unhideWhenUsed/>
-  </w:style>
-  <w:style w:type="table" w:default="1" w:styleId="Standaardtabel">
-    <w:name w:val="Normal Table"/>
-    <w:uiPriority w:val="99"/>
-    <w:semiHidden/>
-    <w:unhideWhenUsed/>
-    <w:tblPr>
-      <w:tblInd w:w="0" w:type="dxa"/>
-      <w:tblCellMar>
-        <w:top w:w="0" w:type="dxa"/>
-        <w:left w:w="108" w:type="dxa"/>
-        <w:bottom w:w="0" w:type="dxa"/>
-        <w:right w:w="108" w:type="dxa"/>
-      </w:tblCellMar>
-    </w:tblPr>
-  </w:style>
-  <w:style w:type="numbering" w:default="1" w:styleId="Geenlijst">
-    <w:name w:val="No List"/>
-    <w:uiPriority w:val="99"/>
-    <w:semiHidden/>
-    <w:unhideWhenUsed/>
-  </w:style>
-  <w:style w:type="paragraph" w:customStyle="1" w:styleId="EE3526D226A349DC90FB94ACCF6A8E78">
-    <w:name w:val="EE3526D226A349DC90FB94ACCF6A8E78"/>
-    <w:rsid w:val="003147A2"/>
-  </w:style>
-  <w:style w:type="paragraph" w:customStyle="1" w:styleId="B24309DBD57B4835BBBADC8E56A8551F">
-    <w:name w:val="B24309DBD57B4835BBBADC8E56A8551F"/>
-    <w:rsid w:val="003147A2"/>
-  </w:style>
-  <w:style w:type="paragraph" w:customStyle="1" w:styleId="3B635FA1DFC844888525EE600413A6D8">
-    <w:name w:val="3B635FA1DFC844888525EE600413A6D8"/>
-    <w:rsid w:val="003147A2"/>
-  </w:style>
-  <w:style w:type="paragraph" w:customStyle="1" w:styleId="E62E468428F74B3F8D0434291B9AF987">
-    <w:name w:val="E62E468428F74B3F8D0434291B9AF987"/>
-    <w:rsid w:val="003147A2"/>
-  </w:style>
-  <w:style w:type="paragraph" w:customStyle="1" w:styleId="66C9749656594F058C376D290CABA0E2">
-    <w:name w:val="66C9749656594F058C376D290CABA0E2"/>
-    <w:rsid w:val="003147A2"/>
-  </w:style>
-  <w:style w:type="paragraph" w:customStyle="1" w:styleId="A631F537D72E41688C9A892977AA281C">
-    <w:name w:val="A631F537D72E41688C9A892977AA281C"/>
-    <w:rsid w:val="003147A2"/>
-  </w:style>
-</w:styles>
-</file>
-
-<file path=word/glossary/webSettings.xml><?xml version="1.0" encoding="utf-8"?>
-<w:webSettings xmlns:mc="http://schemas.openxmlformats.org/markup-compatibility/2006" xmlns:r="http://schemas.openxmlformats.org/officeDocument/2006/relationships" xmlns:w="http://schemas.openxmlformats.org/wordprocessingml/2006/main" xmlns:w14="http://schemas.microsoft.com/office/word/2010/wordml" mc:Ignorable="w14">
-  <w:optimizeForBrowser/>
-  <w:allowPNG/>
-</w:webSettings>
 </file>
 
 <file path=word/theme/theme1.xml><?xml version="1.0" encoding="utf-8"?>
@@ -5981,7 +5815,7 @@
 </file>
 
 <file path=customXml/itemProps1.xml><?xml version="1.0" encoding="utf-8"?>
-<ds:datastoreItem xmlns:ds="http://schemas.openxmlformats.org/officeDocument/2006/customXml" ds:itemID="{648CC57C-038A-4954-B94C-13E873617EAB}">
+<ds:datastoreItem xmlns:ds="http://schemas.openxmlformats.org/officeDocument/2006/customXml" ds:itemID="{ECBFDB06-2A54-412B-97B1-730585178ABC}">
   <ds:schemaRefs>
     <ds:schemaRef ds:uri="http://schemas.openxmlformats.org/officeDocument/2006/bibliography"/>
   </ds:schemaRefs>

</xml_diff>